<commit_message>
fix('cplex'): Fix de certain élément sur CPLEX ainsi que la DOC et l'affichage des fonction sur cplex
</commit_message>
<xml_diff>
--- a/bin/cplex/Modelisation_du_probleme_plus_court_chemin.docx
+++ b/bin/cplex/Modelisation_du_probleme_plus_court_chemin.docx
@@ -22,73 +22,7 @@
           <w:szCs w:val="34"/>
           <w:u w:val="single"/>
         </w:rPr>
-        <w:t>M</w:t>
-      </w:r>
-      <w:r>
-        <w:rPr>
-          <w:rFonts w:ascii="LMRoman10-Regular" w:hAnsi="LMRoman10-Regular" w:cs="LMRoman10-Regular"/>
-          <w:b/>
-          <w:bCs/>
-          <w:sz w:val="34"/>
-          <w:szCs w:val="34"/>
-          <w:u w:val="single"/>
-        </w:rPr>
-        <w:t xml:space="preserve">odélisation </w:t>
-      </w:r>
-      <w:r>
-        <w:rPr>
-          <w:rFonts w:ascii="LMRoman10-Regular" w:hAnsi="LMRoman10-Regular" w:cs="LMRoman10-Regular"/>
-          <w:b/>
-          <w:bCs/>
-          <w:sz w:val="34"/>
-          <w:szCs w:val="34"/>
-          <w:u w:val="single"/>
-        </w:rPr>
-        <w:t>du</w:t>
-      </w:r>
-      <w:r>
-        <w:rPr>
-          <w:rFonts w:ascii="LMRoman10-Regular" w:hAnsi="LMRoman10-Regular" w:cs="LMRoman10-Regular"/>
-          <w:b/>
-          <w:bCs/>
-          <w:sz w:val="34"/>
-          <w:szCs w:val="34"/>
-          <w:u w:val="single"/>
-        </w:rPr>
-        <w:t xml:space="preserve"> problème </w:t>
-      </w:r>
-      <w:r>
-        <w:rPr>
-          <w:rFonts w:ascii="LMRoman10-Regular" w:hAnsi="LMRoman10-Regular" w:cs="LMRoman10-Regular"/>
-          <w:b/>
-          <w:bCs/>
-          <w:sz w:val="34"/>
-          <w:szCs w:val="34"/>
-          <w:u w:val="single"/>
-        </w:rPr>
-        <w:t xml:space="preserve">du « plus court chemin » </w:t>
-      </w:r>
-      <w:r>
-        <w:rPr>
-          <w:rFonts w:ascii="LMRoman10-Regular" w:hAnsi="LMRoman10-Regular" w:cs="LMRoman10-Regular"/>
-          <w:b/>
-          <w:bCs/>
-          <w:sz w:val="34"/>
-          <w:szCs w:val="34"/>
-          <w:u w:val="single"/>
-        </w:rPr>
-        <w:t>sous la forme d’un programme linéaire</w:t>
-      </w:r>
-      <w:r>
-        <w:rPr>
-          <w:rFonts w:ascii="LMRoman10-Regular" w:hAnsi="LMRoman10-Regular" w:cs="LMRoman10-Regular"/>
-          <w:b/>
-          <w:bCs/>
-          <w:sz w:val="34"/>
-          <w:szCs w:val="34"/>
-          <w:u w:val="single"/>
-        </w:rPr>
-        <w:t>.</w:t>
+        <w:t>Modélisation du problème du « plus court chemin » sous la forme d’un programme linéaire.</w:t>
       </w:r>
     </w:p>
     <w:p>
@@ -132,6 +66,71 @@
           <w:u w:val="single"/>
         </w:rPr>
         <w:t>Constante :</w:t>
+      </w:r>
+    </w:p>
+    <w:p>
+      <w:pPr>
+        <w:rPr>
+          <w:rFonts w:eastAsiaTheme="minorEastAsia"/>
+        </w:rPr>
+      </w:pPr>
+      <m:oMath>
+        <m:sSub>
+          <m:sSubPr>
+            <m:ctrlPr>
+              <w:rPr>
+                <w:rFonts w:ascii="Cambria Math" w:hAnsi="Cambria Math"/>
+                <w:i/>
+              </w:rPr>
+            </m:ctrlPr>
+          </m:sSubPr>
+          <m:e>
+            <m:r>
+              <w:rPr>
+                <w:rFonts w:ascii="Cambria Math" w:hAnsi="Cambria Math"/>
+              </w:rPr>
+              <m:t>c</m:t>
+            </m:r>
+          </m:e>
+          <m:sub>
+            <m:r>
+              <w:rPr>
+                <w:rFonts w:ascii="Cambria Math" w:hAnsi="Cambria Math"/>
+              </w:rPr>
+              <m:t>ij</m:t>
+            </m:r>
+          </m:sub>
+        </m:sSub>
+      </m:oMath>
+      <w:r>
+        <w:rPr>
+          <w:rFonts w:eastAsiaTheme="minorEastAsia"/>
+        </w:rPr>
+        <w:t xml:space="preserve"> = </w:t>
+      </w:r>
+      <w:r>
+        <w:rPr>
+          <w:rFonts w:eastAsiaTheme="minorEastAsia"/>
+        </w:rPr>
+        <w:t>le cout</w:t>
+      </w:r>
+      <w:r>
+        <w:rPr>
+          <w:rFonts w:eastAsiaTheme="minorEastAsia"/>
+        </w:rPr>
+        <w:t>/l</w:t>
+      </w:r>
+      <w:r>
+        <w:rPr>
+          <w:rFonts w:eastAsiaTheme="minorEastAsia"/>
+        </w:rPr>
+        <w:t>a durée</w:t>
+      </w:r>
+      <w:r>
+        <w:rPr>
+          <w:rFonts w:eastAsiaTheme="minorEastAsia"/>
+        </w:rPr>
+        <w:t xml:space="preserve"> du trajet entre le point i et j du graphe.</w:t>
       </w:r>
     </w:p>
     <w:p>
@@ -172,7 +171,44 @@
         <w:rPr>
           <w:rFonts w:eastAsiaTheme="minorEastAsia"/>
         </w:rPr>
-        <w:t xml:space="preserve"> = la durée/le temps du trajet entre le point i et j du graphe.</w:t>
+        <w:t xml:space="preserve"> = </w:t>
+      </w:r>
+      <w:r>
+        <w:rPr>
+          <w:rFonts w:eastAsiaTheme="minorEastAsia"/>
+        </w:rPr>
+        <w:t>définis si les arrêtes</w:t>
+      </w:r>
+      <w:r>
+        <w:rPr>
+          <w:rFonts w:eastAsiaTheme="minorEastAsia"/>
+        </w:rPr>
+        <w:t xml:space="preserve"> entre le point i et j du graphe.</w:t>
+      </w:r>
+      <w:r>
+        <w:rPr>
+          <w:rFonts w:eastAsiaTheme="minorEastAsia"/>
+        </w:rPr>
+        <w:t xml:space="preserve"> (1 si déplacement possible / 0 sinon)</w:t>
+      </w:r>
+      <w:r>
+        <w:rPr>
+          <w:rFonts w:eastAsiaTheme="minorEastAsia"/>
+        </w:rPr>
+        <w:br/>
+        <w:t xml:space="preserve">(ici définis avec </w:t>
+      </w:r>
+      <w:r>
+        <w:rPr>
+          <w:rFonts w:eastAsiaTheme="minorEastAsia"/>
+        </w:rPr>
+        <w:t>des déplacements</w:t>
+      </w:r>
+      <w:r>
+        <w:rPr>
+          <w:rFonts w:eastAsiaTheme="minorEastAsia"/>
+        </w:rPr>
+        <w:t xml:space="preserve"> seulement sur les voisins et sans obstacle)</w:t>
       </w:r>
     </w:p>
     <w:p>
@@ -438,9 +474,18 @@
         <w:rPr>
           <w:b/>
           <w:bCs/>
+          <w:noProof/>
           <w:u w:val="single"/>
         </w:rPr>
-        <w:t>Constante :</w:t>
+        <w:t>Variables</w:t>
+      </w:r>
+      <w:r>
+        <w:rPr>
+          <w:b/>
+          <w:bCs/>
+          <w:u w:val="single"/>
+        </w:rPr>
+        <w:t> :</w:t>
       </w:r>
       <w:r>
         <w:rPr>
@@ -518,10 +563,10 @@
         <mc:AlternateContent>
           <mc:Choice Requires="wps">
             <w:drawing>
-              <wp:anchor distT="0" distB="0" distL="114300" distR="114300" simplePos="0" relativeHeight="251663360" behindDoc="0" locked="0" layoutInCell="1" allowOverlap="1" wp14:anchorId="0F2E8073" wp14:editId="50BEF7D3">
+              <wp:anchor distT="0" distB="0" distL="114300" distR="114300" simplePos="0" relativeHeight="251663360" behindDoc="0" locked="0" layoutInCell="1" allowOverlap="1" wp14:anchorId="0F2E8073" wp14:editId="17939E91">
                 <wp:simplePos x="0" y="0"/>
                 <wp:positionH relativeFrom="column">
-                  <wp:posOffset>2252980</wp:posOffset>
+                  <wp:posOffset>2680872</wp:posOffset>
                 </wp:positionH>
                 <wp:positionV relativeFrom="paragraph">
                   <wp:posOffset>242570</wp:posOffset>
@@ -578,7 +623,28 @@
           </mc:Choice>
           <mc:Fallback>
             <w:pict>
-              <v:shape w14:anchorId="25CE93D3" id="Accolade fermante 5" o:spid="_x0000_s1026" type="#_x0000_t88" style="position:absolute;margin-left:177.4pt;margin-top:19.1pt;width:10.5pt;height:45pt;z-index:251663360;visibility:visible;mso-wrap-style:square;mso-width-percent:0;mso-height-percent:0;mso-wrap-distance-left:9pt;mso-wrap-distance-top:0;mso-wrap-distance-right:9pt;mso-wrap-distance-bottom:0;mso-position-horizontal:absolute;mso-position-horizontal-relative:text;mso-position-vertical:absolute;mso-position-vertical-relative:text;mso-width-percent:0;mso-height-percent:0;mso-width-relative:margin;mso-height-relative:margin;v-text-anchor:middle" o:gfxdata="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" adj="420" strokecolor="black [3200]" strokeweight="1.5pt">
+              <v:shapetype w14:anchorId="554B08C5" id="_x0000_t88" coordsize="21600,21600" o:spt="88" adj="1800,10800" path="m,qx10800@0l10800@2qy21600@11,10800@3l10800@1qy,21600e" filled="f">
+                <v:formulas>
+                  <v:f eqn="val #0"/>
+                  <v:f eqn="sum 21600 0 #0"/>
+                  <v:f eqn="sum #1 0 #0"/>
+                  <v:f eqn="sum #1 #0 0"/>
+                  <v:f eqn="prod #0 9598 32768"/>
+                  <v:f eqn="sum 21600 0 @4"/>
+                  <v:f eqn="sum 21600 0 #1"/>
+                  <v:f eqn="min #1 @6"/>
+                  <v:f eqn="prod @7 1 2"/>
+                  <v:f eqn="prod #0 2 1"/>
+                  <v:f eqn="sum 21600 0 @9"/>
+                  <v:f eqn="val #1"/>
+                </v:formulas>
+                <v:path arrowok="t" o:connecttype="custom" o:connectlocs="0,0;21600,@11;0,21600" textboxrect="0,@4,7637,@5"/>
+                <v:handles>
+                  <v:h position="center,#0" yrange="0,@8"/>
+                  <v:h position="bottomRight,#1" yrange="@9,@10"/>
+                </v:handles>
+              </v:shapetype>
+              <v:shape id="Accolade fermante 5" o:spid="_x0000_s1026" type="#_x0000_t88" style="position:absolute;margin-left:211.1pt;margin-top:19.1pt;width:10.5pt;height:45pt;z-index:251663360;visibility:visible;mso-wrap-style:square;mso-width-percent:0;mso-height-percent:0;mso-wrap-distance-left:9pt;mso-wrap-distance-top:0;mso-wrap-distance-right:9pt;mso-wrap-distance-bottom:0;mso-position-horizontal:absolute;mso-position-horizontal-relative:text;mso-position-vertical:absolute;mso-position-vertical-relative:text;mso-width-percent:0;mso-height-percent:0;mso-width-relative:margin;mso-height-relative:margin;v-text-anchor:middle" o:gfxdata="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" adj="420" strokecolor="black [3200]" strokeweight="1.5pt">
                 <v:stroke joinstyle="miter"/>
               </v:shape>
             </w:pict>
@@ -595,13 +661,13 @@
         <mc:AlternateContent>
           <mc:Choice Requires="wps">
             <w:drawing>
-              <wp:anchor distT="0" distB="0" distL="114300" distR="114300" simplePos="0" relativeHeight="251662336" behindDoc="0" locked="0" layoutInCell="1" allowOverlap="1" wp14:anchorId="51D37746" wp14:editId="2C1C2B42">
+              <wp:anchor distT="0" distB="0" distL="114300" distR="114300" simplePos="0" relativeHeight="251662336" behindDoc="0" locked="0" layoutInCell="1" allowOverlap="1" wp14:anchorId="51D37746" wp14:editId="5C19A4E3">
                 <wp:simplePos x="0" y="0"/>
                 <wp:positionH relativeFrom="column">
-                  <wp:posOffset>1948180</wp:posOffset>
+                  <wp:posOffset>2437765</wp:posOffset>
                 </wp:positionH>
                 <wp:positionV relativeFrom="paragraph">
-                  <wp:posOffset>204470</wp:posOffset>
+                  <wp:posOffset>184394</wp:posOffset>
                 </wp:positionV>
                 <wp:extent cx="3219450" cy="847725"/>
                 <wp:effectExtent l="0" t="0" r="0" b="0"/>
@@ -644,13 +710,7 @@
                                 <w:rFonts w:eastAsiaTheme="minorEastAsia"/>
                               </w:rPr>
                               <w:tab/>
-                              <w:t xml:space="preserve">si i est le point </w:t>
-                            </w:r>
-                            <w:r>
-                              <w:rPr>
-                                <w:rFonts w:eastAsiaTheme="minorEastAsia"/>
-                              </w:rPr>
-                              <w:t>de départ</w:t>
+                              <w:t>si i est le point de départ</w:t>
                             </w:r>
                             <w:r>
                               <w:rPr>
@@ -703,7 +763,7 @@
           </mc:Choice>
           <mc:Fallback>
             <w:pict>
-              <v:shape w14:anchorId="51D37746" id="Zone de texte 4" o:spid="_x0000_s1027" type="#_x0000_t202" style="position:absolute;margin-left:153.4pt;margin-top:16.1pt;width:253.5pt;height:66.75pt;z-index:251662336;visibility:visible;mso-wrap-style:square;mso-width-percent:0;mso-height-percent:0;mso-wrap-distance-left:9pt;mso-wrap-distance-top:0;mso-wrap-distance-right:9pt;mso-wrap-distance-bottom:0;mso-position-horizontal:absolute;mso-position-horizontal-relative:text;mso-position-vertical:absolute;mso-position-vertical-relative:text;mso-width-percent:0;mso-height-percent:0;mso-width-relative:margin;mso-height-relative:margin;v-text-anchor:top" o:gfxdata="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" filled="f" stroked="f" strokeweight=".5pt">
+              <v:shape w14:anchorId="51D37746" id="Zone de texte 4" o:spid="_x0000_s1027" type="#_x0000_t202" style="position:absolute;margin-left:191.95pt;margin-top:14.5pt;width:253.5pt;height:66.75pt;z-index:251662336;visibility:visible;mso-wrap-style:square;mso-width-percent:0;mso-height-percent:0;mso-wrap-distance-left:9pt;mso-wrap-distance-top:0;mso-wrap-distance-right:9pt;mso-wrap-distance-bottom:0;mso-position-horizontal:absolute;mso-position-horizontal-relative:text;mso-position-vertical:absolute;mso-position-vertical-relative:text;mso-width-percent:0;mso-height-percent:0;mso-width-relative:margin;mso-height-relative:margin;v-text-anchor:top" o:gfxdata="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" filled="f" stroked="f" strokeweight=".5pt">
                 <v:textbox>
                   <w:txbxContent>
                     <w:p>
@@ -723,13 +783,7 @@
                           <w:rFonts w:eastAsiaTheme="minorEastAsia"/>
                         </w:rPr>
                         <w:tab/>
-                        <w:t xml:space="preserve">si i est le point </w:t>
-                      </w:r>
-                      <w:r>
-                        <w:rPr>
-                          <w:rFonts w:eastAsiaTheme="minorEastAsia"/>
-                        </w:rPr>
-                        <w:t>de départ</w:t>
+                        <w:t>si i est le point de départ</w:t>
                       </w:r>
                       <w:r>
                         <w:rPr>
@@ -773,15 +827,7 @@
           <w:bCs/>
           <w:u w:val="single"/>
         </w:rPr>
-        <w:t>Contraintes</w:t>
-      </w:r>
-      <w:r>
-        <w:rPr>
-          <w:b/>
-          <w:bCs/>
-          <w:u w:val="single"/>
-        </w:rPr>
-        <w:t> :</w:t>
+        <w:t>Contraintes :</w:t>
       </w:r>
     </w:p>
     <w:p>
@@ -797,16 +843,7 @@
             <w:rPr>
               <w:rFonts w:ascii="Cambria Math" w:hAnsi="Cambria Math" w:cs="Cambria Math"/>
             </w:rPr>
-            <m:t>∀</m:t>
-          </m:r>
-          <m:r>
-            <m:rPr>
-              <m:sty m:val="p"/>
-            </m:rPr>
-            <w:rPr>
-              <w:rFonts w:ascii="Cambria Math" w:hAnsi="Cambria Math" w:cs="Cambria Math"/>
-            </w:rPr>
-            <m:t>x</m:t>
+            <m:t>∀x</m:t>
           </m:r>
           <m:r>
             <m:rPr>
@@ -897,6 +934,38 @@
                     <w:rPr>
                       <w:rFonts w:ascii="Cambria Math" w:hAnsi="Cambria Math"/>
                     </w:rPr>
+                    <m:t>d</m:t>
+                  </m:r>
+                </m:e>
+                <m:sub>
+                  <m:r>
+                    <w:rPr>
+                      <w:rFonts w:ascii="Cambria Math" w:hAnsi="Cambria Math"/>
+                    </w:rPr>
+                    <m:t>ij</m:t>
+                  </m:r>
+                </m:sub>
+              </m:sSub>
+              <m:r>
+                <w:rPr>
+                  <w:rFonts w:ascii="Cambria Math" w:hAnsi="Cambria Math"/>
+                </w:rPr>
+                <m:t>*</m:t>
+              </m:r>
+              <m:sSub>
+                <m:sSubPr>
+                  <m:ctrlPr>
+                    <w:rPr>
+                      <w:rFonts w:ascii="Cambria Math" w:hAnsi="Cambria Math"/>
+                      <w:i/>
+                    </w:rPr>
+                  </m:ctrlPr>
+                </m:sSubPr>
+                <m:e>
+                  <m:r>
+                    <w:rPr>
+                      <w:rFonts w:ascii="Cambria Math" w:hAnsi="Cambria Math"/>
+                    </w:rPr>
                     <m:t>x</m:t>
                   </m:r>
                 </m:e>
@@ -945,6 +1014,38 @@
               </m:r>
             </m:sup>
             <m:e>
+              <m:sSub>
+                <m:sSubPr>
+                  <m:ctrlPr>
+                    <w:rPr>
+                      <w:rFonts w:ascii="Cambria Math" w:hAnsi="Cambria Math"/>
+                      <w:i/>
+                    </w:rPr>
+                  </m:ctrlPr>
+                </m:sSubPr>
+                <m:e>
+                  <m:r>
+                    <w:rPr>
+                      <w:rFonts w:ascii="Cambria Math" w:hAnsi="Cambria Math"/>
+                    </w:rPr>
+                    <m:t>d</m:t>
+                  </m:r>
+                </m:e>
+                <m:sub>
+                  <m:r>
+                    <w:rPr>
+                      <w:rFonts w:ascii="Cambria Math" w:hAnsi="Cambria Math"/>
+                    </w:rPr>
+                    <m:t>ij</m:t>
+                  </m:r>
+                </m:sub>
+              </m:sSub>
+              <m:r>
+                <w:rPr>
+                  <w:rFonts w:ascii="Cambria Math" w:hAnsi="Cambria Math"/>
+                </w:rPr>
+                <m:t>*</m:t>
+              </m:r>
               <m:sSub>
                 <m:sSubPr>
                   <m:ctrlPr>
@@ -1069,7 +1170,19 @@
                               <w:rPr>
                                 <w:rFonts w:eastAsiaTheme="minorEastAsia"/>
                               </w:rPr>
-                              <w:t xml:space="preserve"> départ à l’arrivé qui sont définit près définit.</w:t>
+                              <w:t xml:space="preserve"> départ à l’arrivé qui sont </w:t>
+                            </w:r>
+                            <w:r>
+                              <w:rPr>
+                                <w:rFonts w:eastAsiaTheme="minorEastAsia"/>
+                              </w:rPr>
+                              <w:t>pré</w:t>
+                            </w:r>
+                            <w:r>
+                              <w:rPr>
+                                <w:rFonts w:eastAsiaTheme="minorEastAsia"/>
+                              </w:rPr>
+                              <w:t>définit.</w:t>
                             </w:r>
                           </w:p>
                         </w:txbxContent>
@@ -1125,7 +1238,19 @@
                         <w:rPr>
                           <w:rFonts w:eastAsiaTheme="minorEastAsia"/>
                         </w:rPr>
-                        <w:t xml:space="preserve"> départ à l’arrivé qui sont définit près définit.</w:t>
+                        <w:t xml:space="preserve"> départ à l’arrivé qui sont </w:t>
+                      </w:r>
+                      <w:r>
+                        <w:rPr>
+                          <w:rFonts w:eastAsiaTheme="minorEastAsia"/>
+                        </w:rPr>
+                        <w:t>pré</w:t>
+                      </w:r>
+                      <w:r>
+                        <w:rPr>
+                          <w:rFonts w:eastAsiaTheme="minorEastAsia"/>
+                        </w:rPr>
+                        <w:t>définit.</w:t>
                       </w:r>
                     </w:p>
                   </w:txbxContent>
@@ -1141,15 +1266,7 @@
           <w:bCs/>
           <w:u w:val="single"/>
         </w:rPr>
-        <w:t>But</w:t>
-      </w:r>
-      <w:r>
-        <w:rPr>
-          <w:b/>
-          <w:bCs/>
-          <w:u w:val="single"/>
-        </w:rPr>
-        <w:t> :</w:t>
+        <w:t>But :</w:t>
       </w:r>
     </w:p>
     <w:p>
@@ -1216,13 +1333,7 @@
                     <w:rPr>
                       <w:rFonts w:ascii="Cambria Math" w:hAnsi="Cambria Math"/>
                     </w:rPr>
-                    <m:t>j</m:t>
-                  </m:r>
-                  <m:r>
-                    <w:rPr>
-                      <w:rFonts w:ascii="Cambria Math" w:hAnsi="Cambria Math"/>
-                    </w:rPr>
-                    <m:t>=0</m:t>
+                    <m:t>j=0</m:t>
                   </m:r>
                 </m:sub>
                 <m:sup>
@@ -1248,7 +1359,7 @@
                         <w:rPr>
                           <w:rFonts w:ascii="Cambria Math" w:hAnsi="Cambria Math"/>
                         </w:rPr>
-                        <m:t>x</m:t>
+                        <m:t>c</m:t>
                       </m:r>
                     </m:e>
                     <m:sub>
@@ -1280,7 +1391,7 @@
                         <w:rPr>
                           <w:rFonts w:ascii="Cambria Math" w:hAnsi="Cambria Math"/>
                         </w:rPr>
-                        <m:t>d</m:t>
+                        <m:t>x</m:t>
                       </m:r>
                     </m:e>
                     <m:sub>

</xml_diff>